<commit_message>
add tuyen bo du an
</commit_message>
<xml_diff>
--- a/Reports/2. Lập kế hoạch/Dự đoán chi phí chi trả cho nhân viên.docx
+++ b/Reports/2. Lập kế hoạch/Dự đoán chi phí chi trả cho nhân viên.docx
@@ -146,8 +146,6 @@
                 <w:lang w:val="vi-VN"/>
               </w:rPr>
             </w:pPr>
-            <w:bookmarkStart w:id="1" w:name="_GoBack"/>
-            <w:bookmarkEnd w:id="1"/>
             <w:r>
               <w:rPr>
                 <w:rFonts w:ascii="Times New Roman" w:hAnsi="Times New Roman" w:cs="Times New Roman"/>
@@ -398,6 +396,7 @@
           <w:lang w:val="vi-VN"/>
         </w:rPr>
       </w:pPr>
+      <w:bookmarkStart w:id="1" w:name="OLE_LINK3"/>
       <w:r>
         <w:rPr>
           <w:rFonts w:ascii="Times New Roman" w:hAnsi="Times New Roman" w:cs="Times New Roman"/>
@@ -1665,6 +1664,9 @@
           <w:lang w:val="vi-VN"/>
         </w:rPr>
       </w:pPr>
+      <w:bookmarkStart w:id="2" w:name="_GoBack"/>
+      <w:bookmarkEnd w:id="1"/>
+      <w:bookmarkEnd w:id="2"/>
     </w:p>
     <w:bookmarkEnd w:id="0"/>
     <w:p>

</xml_diff>